<commit_message>
cleaned the final program of unesecary files
</commit_message>
<xml_diff>
--- a/Documenten/Documentatie/CCSB_PVA_v1.0.docx
+++ b/Documenten/Documentatie/CCSB_PVA_v1.0.docx
@@ -2649,12 +2649,6 @@
     <w:p/>
     <w:p>
       <w:r>
-        <w:br w:type="page"/>
-      </w:r>
-    </w:p>
-    <w:p>
-      <w:r>
-        <w:lastRenderedPageBreak/>
         <w:br w:type="page"/>
       </w:r>
     </w:p>

</xml_diff>